<commit_message>
Consignes pour le sprint 2
</commit_message>
<xml_diff>
--- a/doc/Consignes.docx
+++ b/doc/Consignes.docx
@@ -367,20 +367,7 @@
         </w:numPr>
       </w:pPr>
       <w:r>
-        <w:t>« </w:t>
-      </w:r>
-      <w:proofErr w:type="spellStart"/>
-      <w:proofErr w:type="gramStart"/>
-      <w:r>
-        <w:t>be.technifutur</w:t>
-      </w:r>
-      <w:proofErr w:type="gramEnd"/>
-      <w:r>
-        <w:t>.menu.Main</w:t>
-      </w:r>
-      <w:proofErr w:type="spellEnd"/>
-      <w:r>
-        <w:t> »</w:t>
+        <w:t>« be.technifutur.menu.Main »</w:t>
       </w:r>
     </w:p>
     <w:p>
@@ -392,31 +379,7 @@
         </w:numPr>
       </w:pPr>
       <w:r>
-        <w:t xml:space="preserve">Ajout de la méthode « public </w:t>
-      </w:r>
-      <w:proofErr w:type="spellStart"/>
-      <w:r>
-        <w:t>static</w:t>
-      </w:r>
-      <w:proofErr w:type="spellEnd"/>
-      <w:r>
-        <w:t xml:space="preserve"> </w:t>
-      </w:r>
-      <w:proofErr w:type="spellStart"/>
-      <w:r>
-        <w:t>void</w:t>
-      </w:r>
-      <w:proofErr w:type="spellEnd"/>
-      <w:r>
-        <w:t xml:space="preserve"> </w:t>
-      </w:r>
-      <w:proofErr w:type="gramStart"/>
-      <w:r>
-        <w:t>main(</w:t>
-      </w:r>
-      <w:proofErr w:type="gramEnd"/>
-      <w:r>
-        <w:t>String[] args) »</w:t>
+        <w:t>Ajout de la méthode « public static void main(String[] args) »</w:t>
       </w:r>
     </w:p>
     <w:p>
@@ -428,20 +391,7 @@
         </w:numPr>
       </w:pPr>
       <w:r>
-        <w:t>« </w:t>
-      </w:r>
-      <w:proofErr w:type="spellStart"/>
-      <w:proofErr w:type="gramStart"/>
-      <w:r>
-        <w:t>be.technifutur</w:t>
-      </w:r>
-      <w:proofErr w:type="gramEnd"/>
-      <w:r>
-        <w:t>.menu.actions.Helloworld</w:t>
-      </w:r>
-      <w:proofErr w:type="spellEnd"/>
-      <w:r>
-        <w:t> »</w:t>
+        <w:t>« be.technifutur.menu.actions.Helloworld »</w:t>
       </w:r>
     </w:p>
     <w:p>
@@ -453,20 +403,7 @@
         </w:numPr>
       </w:pPr>
       <w:r>
-        <w:t>Définir que la classe implémente l’interface « </w:t>
-      </w:r>
-      <w:proofErr w:type="spellStart"/>
-      <w:proofErr w:type="gramStart"/>
-      <w:r>
-        <w:t>java.lang</w:t>
-      </w:r>
-      <w:proofErr w:type="gramEnd"/>
-      <w:r>
-        <w:t>.Runnable</w:t>
-      </w:r>
-      <w:proofErr w:type="spellEnd"/>
-      <w:r>
-        <w:t> »</w:t>
+        <w:t>Définir que la classe implémente l’interface « java.lang.Runnable »</w:t>
       </w:r>
     </w:p>
     <w:p>
@@ -487,23 +424,7 @@
         <w:t xml:space="preserve"> </w:t>
       </w:r>
       <w:r>
-        <w:t xml:space="preserve">public </w:t>
-      </w:r>
-      <w:proofErr w:type="spellStart"/>
-      <w:r>
-        <w:t>void</w:t>
-      </w:r>
-      <w:proofErr w:type="spellEnd"/>
-      <w:r>
-        <w:t xml:space="preserve"> </w:t>
-      </w:r>
-      <w:proofErr w:type="gramStart"/>
-      <w:r>
-        <w:t>run(</w:t>
-      </w:r>
-      <w:proofErr w:type="gramEnd"/>
-      <w:r>
-        <w:t>)</w:t>
+        <w:t>public void run()</w:t>
       </w:r>
       <w:r>
         <w:t> »</w:t>
@@ -530,32 +451,11 @@
         </w:numPr>
       </w:pPr>
       <w:r>
-        <w:t xml:space="preserve">Méthode : </w:t>
-      </w:r>
-      <w:proofErr w:type="spellStart"/>
-      <w:proofErr w:type="gramStart"/>
-      <w:r>
-        <w:t>Helloworld.run</w:t>
-      </w:r>
-      <w:proofErr w:type="spellEnd"/>
-      <w:r>
-        <w:t>(</w:t>
-      </w:r>
-      <w:proofErr w:type="gramEnd"/>
-      <w:r>
-        <w:t>)</w:t>
+        <w:t>Méthode : Helloworld.run()</w:t>
       </w:r>
       <w:r>
         <w:br/>
-        <w:t xml:space="preserve">afficher « Hello </w:t>
-      </w:r>
-      <w:proofErr w:type="spellStart"/>
-      <w:r>
-        <w:t>wold</w:t>
-      </w:r>
-      <w:proofErr w:type="spellEnd"/>
-      <w:r>
-        <w:t> » en console.</w:t>
+        <w:t>afficher « Hello wold » en console.</w:t>
       </w:r>
     </w:p>
     <w:p>
@@ -567,15 +467,7 @@
         </w:numPr>
       </w:pPr>
       <w:r>
-        <w:t xml:space="preserve">Méthode : </w:t>
-      </w:r>
-      <w:proofErr w:type="spellStart"/>
-      <w:r>
-        <w:t>Main.main</w:t>
-      </w:r>
-      <w:proofErr w:type="spellEnd"/>
-      <w:r>
-        <w:t>()</w:t>
+        <w:t>Méthode : Main.main()</w:t>
       </w:r>
     </w:p>
     <w:p>
@@ -587,31 +479,7 @@
         </w:numPr>
       </w:pPr>
       <w:r>
-        <w:t xml:space="preserve">Créer une instance de </w:t>
-      </w:r>
-      <w:proofErr w:type="spellStart"/>
-      <w:r>
-        <w:t>Helloworld</w:t>
-      </w:r>
-      <w:proofErr w:type="spellEnd"/>
-      <w:r>
-        <w:t xml:space="preserve"> et </w:t>
-      </w:r>
-      <w:proofErr w:type="spellStart"/>
-      <w:r>
-        <w:t>socker</w:t>
-      </w:r>
-      <w:proofErr w:type="spellEnd"/>
-      <w:r>
-        <w:t xml:space="preserve"> sa référence dans une variable « action » de type </w:t>
-      </w:r>
-      <w:proofErr w:type="spellStart"/>
-      <w:r>
-        <w:t>Runnable</w:t>
-      </w:r>
-      <w:proofErr w:type="spellEnd"/>
-      <w:r>
-        <w:t>.</w:t>
+        <w:t>Créer une instance de Helloworld et socker sa référence dans une variable « action » de type Runnable.</w:t>
       </w:r>
     </w:p>
     <w:p>
@@ -623,15 +491,7 @@
         </w:numPr>
       </w:pPr>
       <w:r>
-        <w:t xml:space="preserve">Appeler la méthode </w:t>
-      </w:r>
-      <w:proofErr w:type="gramStart"/>
-      <w:r>
-        <w:t>run(</w:t>
-      </w:r>
-      <w:proofErr w:type="gramEnd"/>
-      <w:r>
-        <w:t>) de action.</w:t>
+        <w:t>Appeler la méthode run() de action.</w:t>
       </w:r>
     </w:p>
     <w:p>
@@ -656,20 +516,636 @@
     </w:p>
     <w:p>
       <w:r>
-        <w:t xml:space="preserve">Créer un autre classe « action » sur le modèle de </w:t>
-      </w:r>
-      <w:proofErr w:type="spellStart"/>
-      <w:r>
-        <w:t>Helloworld</w:t>
-      </w:r>
-      <w:proofErr w:type="spellEnd"/>
-      <w:r>
-        <w:t xml:space="preserve"> qui exécute un des exercices de logique</w:t>
+        <w:t>Créer un autre classe « action » sur le modèle de Helloworld qui exécute un des exercices de logique</w:t>
+      </w:r>
+      <w:r>
+        <w:t>.</w:t>
+      </w:r>
+    </w:p>
+    <w:p>
+      <w:pPr>
+        <w:pStyle w:val="Titre2"/>
+      </w:pPr>
+      <w:r>
+        <w:lastRenderedPageBreak/>
+        <w:t>Sprint 2 :</w:t>
+      </w:r>
+      <w:r>
+        <w:t xml:space="preserve"> Créer, initialiser et utiliser des items de menu</w:t>
+      </w:r>
+    </w:p>
+    <w:p>
+      <w:pPr>
+        <w:pStyle w:val="Titre3"/>
+      </w:pPr>
+      <w:r>
+        <w:t>Diagramme de classe</w:t>
+      </w:r>
+    </w:p>
+    <w:p>
+      <w:r>
+        <w:drawing>
+          <wp:inline distT="0" distB="0" distL="0" distR="0" wp14:anchorId="25A5E22A" wp14:editId="25326AE2">
+            <wp:extent cx="5052060" cy="2637429"/>
+            <wp:effectExtent l="0" t="0" r="0" b="0"/>
+            <wp:docPr id="3" name="Image 3"/>
+            <wp:cNvGraphicFramePr>
+              <a:graphicFrameLocks xmlns:a="http://schemas.openxmlformats.org/drawingml/2006/main" noChangeAspect="1"/>
+            </wp:cNvGraphicFramePr>
+            <a:graphic xmlns:a="http://schemas.openxmlformats.org/drawingml/2006/main">
+              <a:graphicData uri="http://schemas.openxmlformats.org/drawingml/2006/picture">
+                <pic:pic xmlns:pic="http://schemas.openxmlformats.org/drawingml/2006/picture">
+                  <pic:nvPicPr>
+                    <pic:cNvPr id="1" name=""/>
+                    <pic:cNvPicPr/>
+                  </pic:nvPicPr>
+                  <pic:blipFill>
+                    <a:blip r:embed="rId9"/>
+                    <a:stretch>
+                      <a:fillRect/>
+                    </a:stretch>
+                  </pic:blipFill>
+                  <pic:spPr>
+                    <a:xfrm>
+                      <a:off x="0" y="0"/>
+                      <a:ext cx="5073916" cy="2648839"/>
+                    </a:xfrm>
+                    <a:prstGeom prst="rect">
+                      <a:avLst/>
+                    </a:prstGeom>
+                  </pic:spPr>
+                </pic:pic>
+              </a:graphicData>
+            </a:graphic>
+          </wp:inline>
+        </w:drawing>
+      </w:r>
+    </w:p>
+    <w:p>
+      <w:pPr>
+        <w:pStyle w:val="Titre3"/>
+      </w:pPr>
+      <w:r>
+        <w:t>Diagrammes de séquences</w:t>
+      </w:r>
+    </w:p>
+    <w:p>
+      <w:pPr>
+        <w:pStyle w:val="Titre4"/>
+      </w:pPr>
+      <w:r>
+        <w:t>Méthodes de la classe MenuFactory</w:t>
+      </w:r>
+    </w:p>
+    <w:p>
+      <w:r>
+        <w:drawing>
+          <wp:inline distT="0" distB="0" distL="0" distR="0" wp14:anchorId="6F8C7229" wp14:editId="7A04843B">
+            <wp:extent cx="3876030" cy="1729740"/>
+            <wp:effectExtent l="0" t="0" r="0" b="3810"/>
+            <wp:docPr id="7" name="Image 7"/>
+            <wp:cNvGraphicFramePr>
+              <a:graphicFrameLocks xmlns:a="http://schemas.openxmlformats.org/drawingml/2006/main" noChangeAspect="1"/>
+            </wp:cNvGraphicFramePr>
+            <a:graphic xmlns:a="http://schemas.openxmlformats.org/drawingml/2006/main">
+              <a:graphicData uri="http://schemas.openxmlformats.org/drawingml/2006/picture">
+                <pic:pic xmlns:pic="http://schemas.openxmlformats.org/drawingml/2006/picture">
+                  <pic:nvPicPr>
+                    <pic:cNvPr id="1" name=""/>
+                    <pic:cNvPicPr/>
+                  </pic:nvPicPr>
+                  <pic:blipFill>
+                    <a:blip r:embed="rId10"/>
+                    <a:stretch>
+                      <a:fillRect/>
+                    </a:stretch>
+                  </pic:blipFill>
+                  <pic:spPr>
+                    <a:xfrm>
+                      <a:off x="0" y="0"/>
+                      <a:ext cx="3882740" cy="1732734"/>
+                    </a:xfrm>
+                    <a:prstGeom prst="rect">
+                      <a:avLst/>
+                    </a:prstGeom>
+                  </pic:spPr>
+                </pic:pic>
+              </a:graphicData>
+            </a:graphic>
+          </wp:inline>
+        </w:drawing>
+      </w:r>
+    </w:p>
+    <w:p>
+      <w:r>
+        <w:drawing>
+          <wp:inline distT="0" distB="0" distL="0" distR="0" wp14:anchorId="4CF8E391" wp14:editId="033F16AF">
+            <wp:extent cx="3284220" cy="1942142"/>
+            <wp:effectExtent l="0" t="0" r="0" b="1270"/>
+            <wp:docPr id="6" name="Image 6"/>
+            <wp:cNvGraphicFramePr>
+              <a:graphicFrameLocks xmlns:a="http://schemas.openxmlformats.org/drawingml/2006/main" noChangeAspect="1"/>
+            </wp:cNvGraphicFramePr>
+            <a:graphic xmlns:a="http://schemas.openxmlformats.org/drawingml/2006/main">
+              <a:graphicData uri="http://schemas.openxmlformats.org/drawingml/2006/picture">
+                <pic:pic xmlns:pic="http://schemas.openxmlformats.org/drawingml/2006/picture">
+                  <pic:nvPicPr>
+                    <pic:cNvPr id="1" name=""/>
+                    <pic:cNvPicPr/>
+                  </pic:nvPicPr>
+                  <pic:blipFill>
+                    <a:blip r:embed="rId11"/>
+                    <a:stretch>
+                      <a:fillRect/>
+                    </a:stretch>
+                  </pic:blipFill>
+                  <pic:spPr>
+                    <a:xfrm>
+                      <a:off x="0" y="0"/>
+                      <a:ext cx="3299136" cy="1950962"/>
+                    </a:xfrm>
+                    <a:prstGeom prst="rect">
+                      <a:avLst/>
+                    </a:prstGeom>
+                  </pic:spPr>
+                </pic:pic>
+              </a:graphicData>
+            </a:graphic>
+          </wp:inline>
+        </w:drawing>
+      </w:r>
+    </w:p>
+    <w:p>
+      <w:pPr>
+        <w:pStyle w:val="Titre4"/>
+      </w:pPr>
+      <w:r>
+        <w:lastRenderedPageBreak/>
+        <w:t>Méthode de la classe Main</w:t>
+      </w:r>
+    </w:p>
+    <w:p>
+      <w:r>
+        <w:drawing>
+          <wp:inline distT="0" distB="0" distL="0" distR="0" wp14:anchorId="69BC6C9A" wp14:editId="5CF3EA6F">
+            <wp:extent cx="5877228" cy="3581400"/>
+            <wp:effectExtent l="0" t="0" r="9525" b="0"/>
+            <wp:docPr id="8" name="Image 8"/>
+            <wp:cNvGraphicFramePr>
+              <a:graphicFrameLocks xmlns:a="http://schemas.openxmlformats.org/drawingml/2006/main" noChangeAspect="1"/>
+            </wp:cNvGraphicFramePr>
+            <a:graphic xmlns:a="http://schemas.openxmlformats.org/drawingml/2006/main">
+              <a:graphicData uri="http://schemas.openxmlformats.org/drawingml/2006/picture">
+                <pic:pic xmlns:pic="http://schemas.openxmlformats.org/drawingml/2006/picture">
+                  <pic:nvPicPr>
+                    <pic:cNvPr id="1" name=""/>
+                    <pic:cNvPicPr/>
+                  </pic:nvPicPr>
+                  <pic:blipFill>
+                    <a:blip r:embed="rId12"/>
+                    <a:stretch>
+                      <a:fillRect/>
+                    </a:stretch>
+                  </pic:blipFill>
+                  <pic:spPr>
+                    <a:xfrm>
+                      <a:off x="0" y="0"/>
+                      <a:ext cx="5888623" cy="3588344"/>
+                    </a:xfrm>
+                    <a:prstGeom prst="rect">
+                      <a:avLst/>
+                    </a:prstGeom>
+                  </pic:spPr>
+                </pic:pic>
+              </a:graphicData>
+            </a:graphic>
+          </wp:inline>
+        </w:drawing>
+      </w:r>
+    </w:p>
+    <w:p>
+      <w:pPr>
+        <w:pStyle w:val="Titre3"/>
+      </w:pPr>
+      <w:r>
+        <w:t>Description des tâches</w:t>
+      </w:r>
+    </w:p>
+    <w:p>
+      <w:pPr>
+        <w:pStyle w:val="Paragraphedeliste"/>
+        <w:numPr>
+          <w:ilvl w:val="0"/>
+          <w:numId w:val="6"/>
+        </w:numPr>
+      </w:pPr>
+      <w:r>
+        <w:t>Création de la classe « Item »</w:t>
+      </w:r>
+    </w:p>
+    <w:p>
+      <w:pPr>
+        <w:pStyle w:val="Paragraphedeliste"/>
+        <w:numPr>
+          <w:ilvl w:val="1"/>
+          <w:numId w:val="6"/>
+        </w:numPr>
+      </w:pPr>
+      <w:r>
+        <w:t>Ajout de 2 attributs privés</w:t>
+      </w:r>
+    </w:p>
+    <w:p>
+      <w:pPr>
+        <w:pStyle w:val="Paragraphedeliste"/>
+        <w:numPr>
+          <w:ilvl w:val="2"/>
+          <w:numId w:val="6"/>
+        </w:numPr>
+      </w:pPr>
+      <w:r>
+        <w:t>name : String</w:t>
+      </w:r>
+    </w:p>
+    <w:p>
+      <w:pPr>
+        <w:pStyle w:val="Paragraphedeliste"/>
+        <w:numPr>
+          <w:ilvl w:val="2"/>
+          <w:numId w:val="6"/>
+        </w:numPr>
+      </w:pPr>
+      <w:r>
+        <w:t xml:space="preserve">action : </w:t>
+      </w:r>
+      <w:r>
+        <w:t>Runnable</w:t>
+      </w:r>
+    </w:p>
+    <w:p>
+      <w:pPr>
+        <w:pStyle w:val="Paragraphedeliste"/>
+        <w:numPr>
+          <w:ilvl w:val="1"/>
+          <w:numId w:val="6"/>
+        </w:numPr>
+      </w:pPr>
+      <w:r>
+        <w:t>Ajout des accesseurs getter et setter sur les 2 attributs.</w:t>
+      </w:r>
+    </w:p>
+    <w:p>
+      <w:pPr>
+        <w:pStyle w:val="Paragraphedeliste"/>
+        <w:numPr>
+          <w:ilvl w:val="0"/>
+          <w:numId w:val="6"/>
+        </w:numPr>
+      </w:pPr>
+      <w:r>
+        <w:t>Création de la classe « </w:t>
+      </w:r>
+      <w:r>
+        <w:t>MenuFactory</w:t>
+      </w:r>
+      <w:r>
+        <w:t> »</w:t>
+      </w:r>
+    </w:p>
+    <w:p>
+      <w:pPr>
+        <w:pStyle w:val="Paragraphedeliste"/>
+        <w:numPr>
+          <w:ilvl w:val="1"/>
+          <w:numId w:val="6"/>
+        </w:numPr>
+      </w:pPr>
+      <w:r>
+        <w:t>Ajout de la méthode getItemHelloWorld qui crée, initialise et retourne un Item</w:t>
+      </w:r>
+    </w:p>
+    <w:p>
+      <w:pPr>
+        <w:pStyle w:val="Paragraphedeliste"/>
+        <w:numPr>
+          <w:ilvl w:val="2"/>
+          <w:numId w:val="6"/>
+        </w:numPr>
+      </w:pPr>
+      <w:r>
+        <w:t>Créer un nouvel Item</w:t>
+      </w:r>
+    </w:p>
+    <w:p>
+      <w:pPr>
+        <w:pStyle w:val="Paragraphedeliste"/>
+        <w:numPr>
+          <w:ilvl w:val="2"/>
+          <w:numId w:val="6"/>
+        </w:numPr>
+      </w:pPr>
+      <w:r>
+        <w:t>Lui donnée le nom « Hello world » grâce au setter</w:t>
+      </w:r>
+    </w:p>
+    <w:p>
+      <w:pPr>
+        <w:pStyle w:val="Paragraphedeliste"/>
+        <w:numPr>
+          <w:ilvl w:val="2"/>
+          <w:numId w:val="6"/>
+        </w:numPr>
+      </w:pPr>
+      <w:r>
+        <w:t xml:space="preserve">Créer </w:t>
+      </w:r>
+      <w:r>
+        <w:t>nouveau HelloWorld et l’attribuer à l’item grâce au setter</w:t>
+      </w:r>
+    </w:p>
+    <w:p>
+      <w:pPr>
+        <w:pStyle w:val="Paragraphedeliste"/>
+        <w:numPr>
+          <w:ilvl w:val="1"/>
+          <w:numId w:val="6"/>
+        </w:numPr>
+      </w:pPr>
+      <w:r>
+        <w:t>Ajout de la méthode getItem</w:t>
+      </w:r>
+      <w:r>
+        <w:t>NombresPremier</w:t>
+      </w:r>
+      <w:r>
+        <w:t xml:space="preserve"> qui crée, initialise et retourne un Item</w:t>
+      </w:r>
+    </w:p>
+    <w:p>
+      <w:pPr>
+        <w:pStyle w:val="Paragraphedeliste"/>
+        <w:numPr>
+          <w:ilvl w:val="2"/>
+          <w:numId w:val="6"/>
+        </w:numPr>
+      </w:pPr>
+      <w:r>
+        <w:t>Créer un nouvel Item</w:t>
+      </w:r>
+    </w:p>
+    <w:p>
+      <w:pPr>
+        <w:pStyle w:val="Paragraphedeliste"/>
+        <w:numPr>
+          <w:ilvl w:val="2"/>
+          <w:numId w:val="6"/>
+        </w:numPr>
+      </w:pPr>
+      <w:r>
+        <w:t>Lui donnée le nom « </w:t>
+      </w:r>
+      <w:r>
+        <w:t>Nombres premiers</w:t>
+      </w:r>
+      <w:r>
+        <w:t> » grâce au setter</w:t>
+      </w:r>
+    </w:p>
+    <w:p>
+      <w:pPr>
+        <w:pStyle w:val="Paragraphedeliste"/>
+        <w:numPr>
+          <w:ilvl w:val="2"/>
+          <w:numId w:val="6"/>
+        </w:numPr>
+      </w:pPr>
+      <w:r>
+        <w:t xml:space="preserve">Créer nouveau </w:t>
+      </w:r>
+      <w:r>
+        <w:t>NombresPremiers</w:t>
+      </w:r>
+      <w:r>
+        <w:t xml:space="preserve"> et l’attribuer à l’item grâce au setter</w:t>
+      </w:r>
+    </w:p>
+    <w:p>
+      <w:pPr>
+        <w:pStyle w:val="Paragraphedeliste"/>
+        <w:numPr>
+          <w:ilvl w:val="1"/>
+          <w:numId w:val="6"/>
+        </w:numPr>
+      </w:pPr>
+      <w:r>
+        <w:t>Refactoriser les 2 méthodes cré</w:t>
+      </w:r>
+      <w:r>
+        <w:t>é</w:t>
+      </w:r>
+      <w:r>
+        <w:t xml:space="preserve">es en regroupant le code commun </w:t>
+      </w:r>
+    </w:p>
+    <w:p>
+      <w:pPr>
+        <w:pStyle w:val="Paragraphedeliste"/>
+        <w:numPr>
+          <w:ilvl w:val="2"/>
+          <w:numId w:val="6"/>
+        </w:numPr>
+      </w:pPr>
+      <w:r>
+        <w:t>Ajouter</w:t>
+      </w:r>
+      <w:r>
+        <w:t xml:space="preserve"> une méthode privée createItem(name :String, action :Runnable) :Item</w:t>
+      </w:r>
+    </w:p>
+    <w:p>
+      <w:pPr>
+        <w:pStyle w:val="Paragraphedeliste"/>
+        <w:numPr>
+          <w:ilvl w:val="2"/>
+          <w:numId w:val="6"/>
+        </w:numPr>
+      </w:pPr>
+      <w:r>
+        <w:t>Déplacer le code commun des 2 méthodes.</w:t>
+      </w:r>
+    </w:p>
+    <w:p>
+      <w:pPr>
+        <w:pStyle w:val="Paragraphedeliste"/>
+        <w:numPr>
+          <w:ilvl w:val="2"/>
+          <w:numId w:val="6"/>
+        </w:numPr>
+      </w:pPr>
+      <w:r>
+        <w:t>Appeler la nouvelle méthode dans les 2 autres.</w:t>
+      </w:r>
+    </w:p>
+    <w:p>
+      <w:pPr>
+        <w:pStyle w:val="Paragraphedeliste"/>
+        <w:numPr>
+          <w:ilvl w:val="0"/>
+          <w:numId w:val="6"/>
+        </w:numPr>
+      </w:pPr>
+      <w:r>
+        <w:t>Réécriture du code de la méthode main</w:t>
+      </w:r>
+    </w:p>
+    <w:p>
+      <w:pPr>
+        <w:pStyle w:val="Paragraphedeliste"/>
+        <w:numPr>
+          <w:ilvl w:val="1"/>
+          <w:numId w:val="6"/>
+        </w:numPr>
+      </w:pPr>
+      <w:r>
+        <w:t>Création et initialisation des objets</w:t>
+      </w:r>
+    </w:p>
+    <w:p>
+      <w:pPr>
+        <w:pStyle w:val="Paragraphedeliste"/>
+        <w:numPr>
+          <w:ilvl w:val="2"/>
+          <w:numId w:val="6"/>
+        </w:numPr>
+      </w:pPr>
+      <w:r>
+        <w:t>Créer un MenuFactory</w:t>
+      </w:r>
+    </w:p>
+    <w:p>
+      <w:pPr>
+        <w:pStyle w:val="Paragraphedeliste"/>
+        <w:numPr>
+          <w:ilvl w:val="2"/>
+          <w:numId w:val="6"/>
+        </w:numPr>
+      </w:pPr>
+      <w:r>
+        <w:t xml:space="preserve">Grâce </w:t>
+      </w:r>
+      <w:r>
+        <w:t>aux méthodes de la factory récupérer les Item et les sauver dans un tableau</w:t>
+      </w:r>
+    </w:p>
+    <w:p>
+      <w:pPr>
+        <w:pStyle w:val="Paragraphedeliste"/>
+        <w:numPr>
+          <w:ilvl w:val="1"/>
+          <w:numId w:val="6"/>
+        </w:numPr>
+      </w:pPr>
+      <w:r>
+        <w:t>Afficher la clé et nom des items</w:t>
+      </w:r>
+      <w:r>
+        <w:br/>
+      </w:r>
+      <w:r>
+        <w:rPr>
+          <w:rFonts w:ascii="JetBrains Mono" w:hAnsi="JetBrains Mono"/>
+        </w:rPr>
+        <w:t>(1) Hello Word</w:t>
+      </w:r>
+      <w:r>
+        <w:rPr>
+          <w:rFonts w:ascii="JetBrains Mono" w:hAnsi="JetBrains Mono"/>
+        </w:rPr>
+        <w:br/>
+      </w:r>
+      <w:r>
+        <w:rPr>
+          <w:rFonts w:ascii="JetBrains Mono" w:hAnsi="JetBrains Mono"/>
+        </w:rPr>
+        <w:t>(2) Nombres premiers</w:t>
+      </w:r>
+    </w:p>
+    <w:p>
+      <w:pPr>
+        <w:pStyle w:val="Paragraphedeliste"/>
+        <w:numPr>
+          <w:ilvl w:val="1"/>
+          <w:numId w:val="6"/>
+        </w:numPr>
+      </w:pPr>
+      <w:r>
+        <w:t>Demander à l’utilisateur de faire un choix</w:t>
+      </w:r>
+    </w:p>
+    <w:p>
+      <w:pPr>
+        <w:pStyle w:val="Paragraphedeliste"/>
+        <w:numPr>
+          <w:ilvl w:val="1"/>
+          <w:numId w:val="6"/>
+        </w:numPr>
+      </w:pPr>
+      <w:r>
+        <w:t>Exécuter l’action choisie</w:t>
+      </w:r>
+    </w:p>
+    <w:p>
+      <w:pPr>
+        <w:pStyle w:val="Paragraphedeliste"/>
+        <w:numPr>
+          <w:ilvl w:val="2"/>
+          <w:numId w:val="6"/>
+        </w:numPr>
+      </w:pPr>
+      <w:r>
+        <w:t>Récupérer l’Item choisi dans le tableau</w:t>
+      </w:r>
+    </w:p>
+    <w:p>
+      <w:pPr>
+        <w:pStyle w:val="Paragraphedeliste"/>
+        <w:numPr>
+          <w:ilvl w:val="2"/>
+          <w:numId w:val="6"/>
+        </w:numPr>
+      </w:pPr>
+      <w:r>
+        <w:t>Récupérer l’action dans l’Item</w:t>
+      </w:r>
+    </w:p>
+    <w:p>
+      <w:pPr>
+        <w:pStyle w:val="Paragraphedeliste"/>
+        <w:numPr>
+          <w:ilvl w:val="2"/>
+          <w:numId w:val="6"/>
+        </w:numPr>
+      </w:pPr>
+      <w:r>
+        <w:t>Lancer la méthode run() de l’action</w:t>
+      </w:r>
+    </w:p>
+    <w:p>
+      <w:pPr>
+        <w:pStyle w:val="Titre3"/>
+      </w:pPr>
+      <w:r>
+        <w:t>Pour aller plus loin</w:t>
+      </w:r>
+    </w:p>
+    <w:p>
+      <w:r>
+        <w:t>Créer une nouvelle action et l’ajouter au menu sur le même modèle que les 2 autres</w:t>
       </w:r>
     </w:p>
     <w:sectPr>
-      <w:headerReference w:type="default" r:id="rId9"/>
-      <w:footerReference w:type="default" r:id="rId10"/>
+      <w:headerReference w:type="default" r:id="rId13"/>
+      <w:footerReference w:type="default" r:id="rId14"/>
       <w:pgSz w:w="11906" w:h="16838" w:code="9"/>
       <w:pgMar w:top="1418" w:right="851" w:bottom="851" w:left="851" w:header="680" w:footer="454" w:gutter="0"/>
       <w:cols w:space="708"/>
@@ -959,12 +1435,98 @@
         <v:path o:extrusionok="f" gradientshapeok="t" o:connecttype="rect"/>
         <o:lock v:ext="edit" aspectratio="t"/>
       </v:shapetype>
-      <v:shape id="_x0000_i1233" type="#_x0000_t75" style="width:3in;height:3in" o:bullet="t">
+      <v:shape id="_x0000_i1291" type="#_x0000_t75" style="width:3in;height:3in" o:bullet="t">
         <v:imagedata r:id="rId1" o:title=""/>
       </v:shape>
     </w:pict>
   </w:numPicBullet>
   <w:abstractNum w:abstractNumId="0" w15:restartNumberingAfterBreak="0">
+    <w:nsid w:val="10E5474D"/>
+    <w:multiLevelType w:val="hybridMultilevel"/>
+    <w:tmpl w:val="4434D6E6"/>
+    <w:lvl w:ilvl="0" w:tplc="080C000F">
+      <w:start w:val="1"/>
+      <w:numFmt w:val="decimal"/>
+      <w:lvlText w:val="%1."/>
+      <w:lvlJc w:val="left"/>
+      <w:pPr>
+        <w:ind w:left="1287" w:hanging="360"/>
+      </w:pPr>
+    </w:lvl>
+    <w:lvl w:ilvl="1" w:tplc="080C0019">
+      <w:start w:val="1"/>
+      <w:numFmt w:val="lowerLetter"/>
+      <w:lvlText w:val="%2."/>
+      <w:lvlJc w:val="left"/>
+      <w:pPr>
+        <w:ind w:left="2007" w:hanging="360"/>
+      </w:pPr>
+    </w:lvl>
+    <w:lvl w:ilvl="2" w:tplc="080C001B">
+      <w:start w:val="1"/>
+      <w:numFmt w:val="lowerRoman"/>
+      <w:lvlText w:val="%3."/>
+      <w:lvlJc w:val="right"/>
+      <w:pPr>
+        <w:ind w:left="2727" w:hanging="180"/>
+      </w:pPr>
+    </w:lvl>
+    <w:lvl w:ilvl="3" w:tplc="080C000F" w:tentative="1">
+      <w:start w:val="1"/>
+      <w:numFmt w:val="decimal"/>
+      <w:lvlText w:val="%4."/>
+      <w:lvlJc w:val="left"/>
+      <w:pPr>
+        <w:ind w:left="3447" w:hanging="360"/>
+      </w:pPr>
+    </w:lvl>
+    <w:lvl w:ilvl="4" w:tplc="080C0019" w:tentative="1">
+      <w:start w:val="1"/>
+      <w:numFmt w:val="lowerLetter"/>
+      <w:lvlText w:val="%5."/>
+      <w:lvlJc w:val="left"/>
+      <w:pPr>
+        <w:ind w:left="4167" w:hanging="360"/>
+      </w:pPr>
+    </w:lvl>
+    <w:lvl w:ilvl="5" w:tplc="080C001B" w:tentative="1">
+      <w:start w:val="1"/>
+      <w:numFmt w:val="lowerRoman"/>
+      <w:lvlText w:val="%6."/>
+      <w:lvlJc w:val="right"/>
+      <w:pPr>
+        <w:ind w:left="4887" w:hanging="180"/>
+      </w:pPr>
+    </w:lvl>
+    <w:lvl w:ilvl="6" w:tplc="080C000F" w:tentative="1">
+      <w:start w:val="1"/>
+      <w:numFmt w:val="decimal"/>
+      <w:lvlText w:val="%7."/>
+      <w:lvlJc w:val="left"/>
+      <w:pPr>
+        <w:ind w:left="5607" w:hanging="360"/>
+      </w:pPr>
+    </w:lvl>
+    <w:lvl w:ilvl="7" w:tplc="080C0019" w:tentative="1">
+      <w:start w:val="1"/>
+      <w:numFmt w:val="lowerLetter"/>
+      <w:lvlText w:val="%8."/>
+      <w:lvlJc w:val="left"/>
+      <w:pPr>
+        <w:ind w:left="6327" w:hanging="360"/>
+      </w:pPr>
+    </w:lvl>
+    <w:lvl w:ilvl="8" w:tplc="080C001B" w:tentative="1">
+      <w:start w:val="1"/>
+      <w:numFmt w:val="lowerRoman"/>
+      <w:lvlText w:val="%9."/>
+      <w:lvlJc w:val="right"/>
+      <w:pPr>
+        <w:ind w:left="7047" w:hanging="180"/>
+      </w:pPr>
+    </w:lvl>
+  </w:abstractNum>
+  <w:abstractNum w:abstractNumId="1" w15:restartNumberingAfterBreak="0">
     <w:nsid w:val="11D1242A"/>
     <w:multiLevelType w:val="hybridMultilevel"/>
     <w:tmpl w:val="D666B22A"/>
@@ -1054,7 +1616,7 @@
       </w:pPr>
     </w:lvl>
   </w:abstractNum>
-  <w:abstractNum w:abstractNumId="1" w15:restartNumberingAfterBreak="0">
+  <w:abstractNum w:abstractNumId="2" w15:restartNumberingAfterBreak="0">
     <w:nsid w:val="23470397"/>
     <w:multiLevelType w:val="hybridMultilevel"/>
     <w:tmpl w:val="EC54E67E"/>
@@ -1168,7 +1730,7 @@
       </w:rPr>
     </w:lvl>
   </w:abstractNum>
-  <w:abstractNum w:abstractNumId="2" w15:restartNumberingAfterBreak="0">
+  <w:abstractNum w:abstractNumId="3" w15:restartNumberingAfterBreak="0">
     <w:nsid w:val="2863092A"/>
     <w:multiLevelType w:val="hybridMultilevel"/>
     <w:tmpl w:val="7148769C"/>
@@ -1281,7 +1843,7 @@
       </w:rPr>
     </w:lvl>
   </w:abstractNum>
-  <w:abstractNum w:abstractNumId="3" w15:restartNumberingAfterBreak="0">
+  <w:abstractNum w:abstractNumId="4" w15:restartNumberingAfterBreak="0">
     <w:nsid w:val="55CF2BEE"/>
     <w:multiLevelType w:val="hybridMultilevel"/>
     <w:tmpl w:val="0BB815A2"/>
@@ -1367,7 +1929,7 @@
       </w:pPr>
     </w:lvl>
   </w:abstractNum>
-  <w:abstractNum w:abstractNumId="4" w15:restartNumberingAfterBreak="0">
+  <w:abstractNum w:abstractNumId="5" w15:restartNumberingAfterBreak="0">
     <w:nsid w:val="7E985089"/>
     <w:multiLevelType w:val="hybridMultilevel"/>
     <w:tmpl w:val="F3686E0C"/>
@@ -1482,19 +2044,22 @@
     </w:lvl>
   </w:abstractNum>
   <w:num w:numId="1">
+    <w:abstractNumId w:val="3"/>
+  </w:num>
+  <w:num w:numId="2">
     <w:abstractNumId w:val="2"/>
   </w:num>
-  <w:num w:numId="2">
+  <w:num w:numId="3">
     <w:abstractNumId w:val="1"/>
   </w:num>
-  <w:num w:numId="3">
-    <w:abstractNumId w:val="0"/>
+  <w:num w:numId="4">
+    <w:abstractNumId w:val="5"/>
   </w:num>
-  <w:num w:numId="4">
+  <w:num w:numId="5">
     <w:abstractNumId w:val="4"/>
   </w:num>
-  <w:num w:numId="5">
-    <w:abstractNumId w:val="3"/>
+  <w:num w:numId="6">
+    <w:abstractNumId w:val="0"/>
   </w:num>
 </w:numbering>
 </file>
@@ -2376,19 +2941,19 @@
 
 <file path=word/glossary/fontTable.xml><?xml version="1.0" encoding="utf-8"?>
 <w:fonts xmlns:mc="http://schemas.openxmlformats.org/markup-compatibility/2006" xmlns:r="http://schemas.openxmlformats.org/officeDocument/2006/relationships" xmlns:w="http://schemas.openxmlformats.org/wordprocessingml/2006/main" xmlns:w14="http://schemas.microsoft.com/office/word/2010/wordml" xmlns:w15="http://schemas.microsoft.com/office/word/2012/wordml" xmlns:w16cex="http://schemas.microsoft.com/office/word/2018/wordml/cex" xmlns:w16cid="http://schemas.microsoft.com/office/word/2016/wordml/cid" xmlns:w16="http://schemas.microsoft.com/office/word/2018/wordml" xmlns:w16sdtdh="http://schemas.microsoft.com/office/word/2020/wordml/sdtdatahash" xmlns:w16se="http://schemas.microsoft.com/office/word/2015/wordml/symex" mc:Ignorable="w14 w15 w16se w16cid w16 w16cex w16sdtdh">
+  <w:font w:name="Times New Roman">
+    <w:panose1 w:val="02020603050405020304"/>
+    <w:charset w:val="00"/>
+    <w:family w:val="roman"/>
+    <w:pitch w:val="variable"/>
+    <w:sig w:usb0="E0002EFF" w:usb1="C000785B" w:usb2="00000009" w:usb3="00000000" w:csb0="000001FF" w:csb1="00000000"/>
+  </w:font>
   <w:font w:name="Symbol">
     <w:panose1 w:val="05050102010706020507"/>
     <w:charset w:val="02"/>
     <w:family w:val="roman"/>
     <w:pitch w:val="variable"/>
     <w:sig w:usb0="00000000" w:usb1="10000000" w:usb2="00000000" w:usb3="00000000" w:csb0="80000000" w:csb1="00000000"/>
-  </w:font>
-  <w:font w:name="Times New Roman">
-    <w:panose1 w:val="02020603050405020304"/>
-    <w:charset w:val="00"/>
-    <w:family w:val="roman"/>
-    <w:pitch w:val="variable"/>
-    <w:sig w:usb0="E0002EFF" w:usb1="C000785B" w:usb2="00000009" w:usb3="00000000" w:csb0="000001FF" w:csb1="00000000"/>
   </w:font>
   <w:font w:name="Courier New">
     <w:panose1 w:val="02070309020205020404"/>
@@ -2417,6 +2982,13 @@
     <w:family w:val="modern"/>
     <w:pitch w:val="fixed"/>
     <w:sig w:usb0="E00006FF" w:usb1="0000FCFF" w:usb2="00000001" w:usb3="00000000" w:csb0="0000019F" w:csb1="00000000"/>
+  </w:font>
+  <w:font w:name="JetBrains Mono">
+    <w:panose1 w:val="00000000000000000000"/>
+    <w:charset w:val="00"/>
+    <w:family w:val="auto"/>
+    <w:pitch w:val="variable"/>
+    <w:sig w:usb0="80000207" w:usb1="00000001" w:usb2="00000000" w:usb3="00000000" w:csb0="00000097" w:csb1="00000000"/>
   </w:font>
   <w:font w:name="Calibri">
     <w:panose1 w:val="020F0502020204030204"/>
@@ -2451,8 +3023,8 @@
     <w:compatSetting w:name="useWord2013TrackBottomHyphenation" w:uri="http://schemas.microsoft.com/office/word" w:val="0"/>
   </w:compat>
   <w:rsids>
-    <w:rsidRoot w:val="005976B4"/>
-    <w:rsid w:val="005976B4"/>
+    <w:rsidRoot w:val="001859A2"/>
+    <w:rsid w:val="001859A2"/>
   </w:rsids>
   <m:mathPr>
     <m:mathFont m:val="Cambria Math"/>

</xml_diff>